<commit_message>
Cambios realizados en las plantillas
</commit_message>
<xml_diff>
--- a/Procesos/ControlDeCambios/plantillas/auditorio_del_proceso.docx
+++ b/Procesos/ControlDeCambios/plantillas/auditorio_del_proceso.docx
@@ -5,14 +5,14 @@
     <w:p>
       <w:pPr>
         <w:pStyle w:val="Heading4"/>
-        <w:spacing w:after="40" w:before="240" w:line="276" w:lineRule="auto"/>
+        <w:spacing w:after="40" w:before="240" w:lineRule="auto"/>
         <w:rPr>
           <w:rFonts w:ascii="Times New Roman" w:cs="Times New Roman" w:eastAsia="Times New Roman" w:hAnsi="Times New Roman"/>
           <w:b w:val="1"/>
           <w:color w:val="000000"/>
         </w:rPr>
       </w:pPr>
-      <w:bookmarkStart w:colFirst="0" w:colLast="0" w:name="_heading=h.gjdgxs" w:id="0"/>
+      <w:bookmarkStart w:colFirst="0" w:colLast="0" w:name="_heading=h.q4l4bt5sniqq" w:id="0"/>
       <w:bookmarkEnd w:id="0"/>
       <w:r>
         <w:rPr>
@@ -22,16 +22,8 @@
     </w:p>
     <w:p>
       <w:pPr>
-        <w:pStyle w:val="Heading4"/>
-        <w:spacing w:after="40" w:before="240" w:line="276" w:lineRule="auto"/>
-        <w:rPr>
-          <w:rFonts w:ascii="Times New Roman" w:cs="Times New Roman" w:eastAsia="Times New Roman" w:hAnsi="Times New Roman"/>
-          <w:b w:val="1"/>
-          <w:color w:val="000000"/>
-        </w:rPr>
+        <w:rPr/>
       </w:pPr>
-      <w:bookmarkStart w:colFirst="0" w:colLast="0" w:name="_heading=h.b2mwah7qlf2d" w:id="1"/>
-      <w:bookmarkEnd w:id="1"/>
       <w:r>
         <w:rPr>
           <w:rtl w:val="0"/>
@@ -369,7 +361,7 @@
       <w:tr>
         <w:trPr>
           <w:cantSplit w:val="0"/>
-          <w:trHeight w:val="1995" w:hRule="atLeast"/>
+          <w:trHeight w:val="2010" w:hRule="atLeast"/>
           <w:tblHeader w:val="0"/>
         </w:trPr>
         <w:tc>
@@ -402,6 +394,46 @@
                 <w:rtl w:val="0"/>
               </w:rPr>
               <w:t xml:space="preserve">Comentarios:</w:t>
+            </w:r>
+          </w:p>
+        </w:tc>
+      </w:tr>
+      <w:tr>
+        <w:trPr>
+          <w:cantSplit w:val="0"/>
+          <w:trHeight w:val="945" w:hRule="atLeast"/>
+          <w:tblHeader w:val="0"/>
+        </w:trPr>
+        <w:tc>
+          <w:tcPr>
+            <w:gridSpan w:val="36"/>
+            <w:shd w:fill="auto" w:val="clear"/>
+            <w:tcMar>
+              <w:top w:w="100.0" w:type="dxa"/>
+              <w:left w:w="100.0" w:type="dxa"/>
+              <w:bottom w:w="100.0" w:type="dxa"/>
+              <w:right w:w="100.0" w:type="dxa"/>
+            </w:tcMar>
+            <w:vAlign w:val="top"/>
+          </w:tcPr>
+          <w:p>
+            <w:pPr>
+              <w:widowControl w:val="0"/>
+              <w:spacing w:line="240" w:lineRule="auto"/>
+              <w:rPr>
+                <w:rFonts w:ascii="Times New Roman" w:cs="Times New Roman" w:eastAsia="Times New Roman" w:hAnsi="Times New Roman"/>
+                <w:sz w:val="24"/>
+                <w:szCs w:val="24"/>
+              </w:rPr>
+            </w:pPr>
+            <w:r>
+              <w:rPr>
+                <w:rFonts w:ascii="Times New Roman" w:cs="Times New Roman" w:eastAsia="Times New Roman" w:hAnsi="Times New Roman"/>
+                <w:sz w:val="24"/>
+                <w:szCs w:val="24"/>
+                <w:rtl w:val="0"/>
+              </w:rPr>
+              <w:t xml:space="preserve">Firma:</w:t>
             </w:r>
           </w:p>
         </w:tc>
@@ -442,7 +474,7 @@
                 <w:szCs w:val="24"/>
                 <w:rtl w:val="0"/>
               </w:rPr>
-              <w:t xml:space="preserve">Auditoría del Proceso</w:t>
+              <w:t xml:space="preserve">Auditoría del Proceso.</w:t>
             </w:r>
           </w:p>
         </w:tc>
@@ -450,7 +482,7 @@
     </w:tbl>
     <w:p>
       <w:pPr>
-        <w:spacing w:after="200" w:line="276" w:lineRule="auto"/>
+        <w:spacing w:after="200" w:lineRule="auto"/>
         <w:rPr/>
       </w:pPr>
       <w:r>
@@ -780,10 +812,10 @@
       <w:tblStyleRowBandSize w:val="1"/>
       <w:tblStyleColBandSize w:val="1"/>
       <w:tblCellMar>
-        <w:top w:w="100.0" w:type="dxa"/>
-        <w:left w:w="100.0" w:type="dxa"/>
-        <w:bottom w:w="100.0" w:type="dxa"/>
-        <w:right w:w="100.0" w:type="dxa"/>
+        <w:top w:w="0.0" w:type="dxa"/>
+        <w:left w:w="108.0" w:type="dxa"/>
+        <w:bottom w:w="0.0" w:type="dxa"/>
+        <w:right w:w="108.0" w:type="dxa"/>
       </w:tblCellMar>
     </w:tblPr>
   </w:style>
@@ -1112,7 +1144,7 @@
 
 <file path=customXML/item1.xml><?xml version="1.0" encoding="utf-8"?>
 <go:gDocsCustomXmlDataStorage xmlns:go="http://customooxmlschemas.google.com/" xmlns:r="http://schemas.openxmlformats.org/officeDocument/2006/relationships" uri="GoogleDocsCustomDataVersion2">
-  <go:docsCustomData xmlns:go="http://customooxmlschemas.google.com/" roundtripDataSignature="AMtx7mgbVzsqOtHYIjZIMbirJueY1KKY+A==">CgMxLjAyCGguZ2pkZ3hzMg5oLmIybXdhaDdxbGYyZDgAciExeDlvRW9pTVR0UmItMFpVLU9kcWpPTHFCUmJRZFk0QXo=</go:docsCustomData>
+  <go:docsCustomData xmlns:go="http://customooxmlschemas.google.com/" roundtripDataSignature="AMtx7mjOqWs8OoUX7HBufHv0tU+AqS+0lw==">CgMxLjAyDmgucTRsNGJ0NXNuaXFxOAByITF4OW9Fb2lNVHRSYi0wWlUtT2Rxak9McUJSYlFkWTRBeg==</go:docsCustomData>
 </go:gDocsCustomXmlDataStorage>
 </file>
 

</xml_diff>

<commit_message>
Actualizada a la nueva version el fichero Procesos/ControlDeCambios/DP_ControldeCambios_Grupo5.pdf y actualizada la carpeta plantillas
</commit_message>
<xml_diff>
--- a/Procesos/ControlDeCambios/plantillas/auditorio_del_proceso.docx
+++ b/Procesos/ControlDeCambios/plantillas/auditorio_del_proceso.docx
@@ -5,25 +5,15 @@
     <w:p>
       <w:pPr>
         <w:pStyle w:val="Heading4"/>
-        <w:spacing w:after="40" w:before="240" w:lineRule="auto"/>
+        <w:spacing w:after="40" w:before="240" w:line="276" w:lineRule="auto"/>
         <w:rPr>
           <w:rFonts w:ascii="Times New Roman" w:cs="Times New Roman" w:eastAsia="Times New Roman" w:hAnsi="Times New Roman"/>
           <w:b w:val="1"/>
           <w:color w:val="000000"/>
         </w:rPr>
       </w:pPr>
-      <w:bookmarkStart w:colFirst="0" w:colLast="0" w:name="_heading=h.q4l4bt5sniqq" w:id="0"/>
+      <w:bookmarkStart w:colFirst="0" w:colLast="0" w:name="_xvh99mi2s8vh" w:id="0"/>
       <w:bookmarkEnd w:id="0"/>
-      <w:r>
-        <w:rPr>
-          <w:rtl w:val="0"/>
-        </w:rPr>
-      </w:r>
-    </w:p>
-    <w:p>
-      <w:pPr>
-        <w:rPr/>
-      </w:pPr>
       <w:r>
         <w:rPr>
           <w:rtl w:val="0"/>
@@ -482,7 +472,7 @@
     </w:tbl>
     <w:p>
       <w:pPr>
-        <w:spacing w:after="200" w:lineRule="auto"/>
+        <w:spacing w:after="200" w:line="276" w:lineRule="auto"/>
         <w:rPr/>
       </w:pPr>
       <w:r>
@@ -638,155 +628,6 @@
       <w:sz w:val="52"/>
       <w:szCs w:val="52"/>
     </w:rPr>
-  </w:style>
-  <w:style w:type="paragraph" w:styleId="Normal" w:default="1">
-    <w:name w:val="normal"/>
-  </w:style>
-  <w:style w:type="table" w:styleId="TableNormal" w:default="1">
-    <w:name w:val="Table Normal"/>
-  </w:style>
-  <w:style w:type="paragraph" w:styleId="Heading1">
-    <w:name w:val="heading 1"/>
-    <w:basedOn w:val="Normal"/>
-    <w:next w:val="Normal"/>
-    <w:pPr>
-      <w:keepNext w:val="1"/>
-      <w:keepLines w:val="1"/>
-      <w:pageBreakBefore w:val="0"/>
-      <w:spacing w:after="120" w:before="400" w:lineRule="auto"/>
-    </w:pPr>
-    <w:rPr>
-      <w:sz w:val="40"/>
-      <w:szCs w:val="40"/>
-    </w:rPr>
-  </w:style>
-  <w:style w:type="paragraph" w:styleId="Heading2">
-    <w:name w:val="heading 2"/>
-    <w:basedOn w:val="Normal"/>
-    <w:next w:val="Normal"/>
-    <w:pPr>
-      <w:keepNext w:val="1"/>
-      <w:keepLines w:val="1"/>
-      <w:pageBreakBefore w:val="0"/>
-      <w:spacing w:after="120" w:before="360" w:lineRule="auto"/>
-    </w:pPr>
-    <w:rPr>
-      <w:b w:val="0"/>
-      <w:sz w:val="32"/>
-      <w:szCs w:val="32"/>
-    </w:rPr>
-  </w:style>
-  <w:style w:type="paragraph" w:styleId="Heading3">
-    <w:name w:val="heading 3"/>
-    <w:basedOn w:val="Normal"/>
-    <w:next w:val="Normal"/>
-    <w:pPr>
-      <w:keepNext w:val="1"/>
-      <w:keepLines w:val="1"/>
-      <w:pageBreakBefore w:val="0"/>
-      <w:spacing w:after="80" w:before="320" w:lineRule="auto"/>
-    </w:pPr>
-    <w:rPr>
-      <w:b w:val="0"/>
-      <w:color w:val="434343"/>
-      <w:sz w:val="28"/>
-      <w:szCs w:val="28"/>
-    </w:rPr>
-  </w:style>
-  <w:style w:type="paragraph" w:styleId="Heading4">
-    <w:name w:val="heading 4"/>
-    <w:basedOn w:val="Normal"/>
-    <w:next w:val="Normal"/>
-    <w:pPr>
-      <w:keepNext w:val="1"/>
-      <w:keepLines w:val="1"/>
-      <w:pageBreakBefore w:val="0"/>
-      <w:spacing w:after="80" w:before="280" w:lineRule="auto"/>
-    </w:pPr>
-    <w:rPr>
-      <w:color w:val="666666"/>
-      <w:sz w:val="24"/>
-      <w:szCs w:val="24"/>
-    </w:rPr>
-  </w:style>
-  <w:style w:type="paragraph" w:styleId="Heading5">
-    <w:name w:val="heading 5"/>
-    <w:basedOn w:val="Normal"/>
-    <w:next w:val="Normal"/>
-    <w:pPr>
-      <w:keepNext w:val="1"/>
-      <w:keepLines w:val="1"/>
-      <w:pageBreakBefore w:val="0"/>
-      <w:spacing w:after="80" w:before="240" w:lineRule="auto"/>
-    </w:pPr>
-    <w:rPr>
-      <w:color w:val="666666"/>
-      <w:sz w:val="22"/>
-      <w:szCs w:val="22"/>
-    </w:rPr>
-  </w:style>
-  <w:style w:type="paragraph" w:styleId="Heading6">
-    <w:name w:val="heading 6"/>
-    <w:basedOn w:val="Normal"/>
-    <w:next w:val="Normal"/>
-    <w:pPr>
-      <w:keepNext w:val="1"/>
-      <w:keepLines w:val="1"/>
-      <w:pageBreakBefore w:val="0"/>
-      <w:spacing w:after="80" w:before="240" w:lineRule="auto"/>
-    </w:pPr>
-    <w:rPr>
-      <w:i w:val="1"/>
-      <w:color w:val="666666"/>
-      <w:sz w:val="22"/>
-      <w:szCs w:val="22"/>
-    </w:rPr>
-  </w:style>
-  <w:style w:type="paragraph" w:styleId="Title">
-    <w:name w:val="Title"/>
-    <w:basedOn w:val="Normal"/>
-    <w:next w:val="Normal"/>
-    <w:pPr>
-      <w:keepNext w:val="1"/>
-      <w:keepLines w:val="1"/>
-      <w:pageBreakBefore w:val="0"/>
-      <w:spacing w:after="60" w:before="0" w:lineRule="auto"/>
-    </w:pPr>
-    <w:rPr>
-      <w:sz w:val="52"/>
-      <w:szCs w:val="52"/>
-    </w:rPr>
-  </w:style>
-  <w:style w:type="paragraph" w:styleId="Subtitle">
-    <w:name w:val="Subtitle"/>
-    <w:basedOn w:val="Normal"/>
-    <w:next w:val="Normal"/>
-    <w:pPr>
-      <w:keepNext w:val="1"/>
-      <w:keepLines w:val="1"/>
-      <w:pageBreakBefore w:val="0"/>
-      <w:spacing w:after="320" w:before="0" w:lineRule="auto"/>
-    </w:pPr>
-    <w:rPr>
-      <w:rFonts w:ascii="Arial" w:cs="Arial" w:eastAsia="Arial" w:hAnsi="Arial"/>
-      <w:i w:val="0"/>
-      <w:color w:val="666666"/>
-      <w:sz w:val="30"/>
-      <w:szCs w:val="30"/>
-    </w:rPr>
-  </w:style>
-  <w:style w:type="table" w:styleId="Table1">
-    <w:basedOn w:val="TableNormal"/>
-    <w:tblPr>
-      <w:tblStyleRowBandSize w:val="1"/>
-      <w:tblStyleColBandSize w:val="1"/>
-      <w:tblCellMar>
-        <w:top w:w="0.0" w:type="dxa"/>
-        <w:left w:w="108.0" w:type="dxa"/>
-        <w:bottom w:w="0.0" w:type="dxa"/>
-        <w:right w:w="108.0" w:type="dxa"/>
-      </w:tblCellMar>
-    </w:tblPr>
   </w:style>
   <w:style w:type="paragraph" w:styleId="Subtitle">
     <w:name w:val="Subtitle"/>
@@ -1140,19 +981,4 @@
   </a:objectDefaults>
   <a:extraClrSchemeLst/>
 </a:theme>
-</file>
-
-<file path=customXML/item1.xml><?xml version="1.0" encoding="utf-8"?>
-<go:gDocsCustomXmlDataStorage xmlns:go="http://customooxmlschemas.google.com/" xmlns:r="http://schemas.openxmlformats.org/officeDocument/2006/relationships" uri="GoogleDocsCustomDataVersion2">
-  <go:docsCustomData xmlns:go="http://customooxmlschemas.google.com/" roundtripDataSignature="AMtx7mjOqWs8OoUX7HBufHv0tU+AqS+0lw==">CgMxLjAyDmgucTRsNGJ0NXNuaXFxOAByITF4OW9Fb2lNVHRSYi0wWlUtT2Rxak9McUJSYlFkWTRBeg==</go:docsCustomData>
-</go:gDocsCustomXmlDataStorage>
-</file>
-
-<file path=customXML/itemProps1.xml><?xml version="1.0" encoding="utf-8"?>
-<ds:datastoreItem xmlns:ds="http://schemas.openxmlformats.org/officeDocument/2006/customXml" ds:itemID="{11111111-1234-1234-1234-123412341234}">
-  <ds:schemaRefs>
-    <ds:schemaRef ds:uri="http://schemas.openxmlformats.org/officeDocument/2006/relationships"/>
-    <ds:schemaRef ds:uri="http://customooxmlschemas.google.com/"/>
-  </ds:schemaRefs>
-</ds:datastoreItem>
 </file>
</xml_diff>